<commit_message>
Show MyTasks Timespan shown
</commit_message>
<xml_diff>
--- a/TT/Readme.docx
+++ b/TT/Readme.docx
@@ -4,101 +4,115 @@
   <w:body>
     <w:p>
       <w:r>
-        <w:t>I’ve been toying with the latest release of Visual Studio (MVC Core) before I more seriously delve into the Storage Infrastructure.</w:t>
-      </w:r>
-    </w:p>
-    <w:p>
-      <w:r>
-        <w:t xml:space="preserve">I think </w:t>
-      </w:r>
-      <w:proofErr w:type="gramStart"/>
-      <w:r>
-        <w:t>I</w:t>
-      </w:r>
-      <w:proofErr w:type="gramEnd"/>
-      <w:r>
-        <w:t xml:space="preserve"> this point I have (finally) enough dexterity to get started.</w:t>
-      </w:r>
-    </w:p>
-    <w:p>
-      <w:r>
-        <w:t xml:space="preserve">I decide to write a small website where we can record our time, very much like the </w:t>
-      </w:r>
-      <w:proofErr w:type="spellStart"/>
-      <w:r>
-        <w:t>TimeTracker</w:t>
-      </w:r>
-      <w:proofErr w:type="spellEnd"/>
-      <w:r>
-        <w:t xml:space="preserve"> that I sent before.</w:t>
-      </w:r>
-    </w:p>
-    <w:p>
-      <w:r>
-        <w:t xml:space="preserve">Basically you register and then press the </w:t>
-      </w:r>
-      <w:r>
-        <w:t>Start/Stop button. I exaggerated on the size because that’s what you normally want to do after registering and logging in).</w:t>
-      </w:r>
-    </w:p>
-    <w:p>
+        <w:t>Go to this site:</w:t>
+      </w:r>
+    </w:p>
+    <w:p>
+      <w:hyperlink r:id="rId4" w:history="1">
+        <w:r>
+          <w:rPr>
+            <w:rStyle w:val="Hyperlink"/>
+          </w:rPr>
+          <w:t>http://talktt.azurewebsites.net</w:t>
+        </w:r>
+      </w:hyperlink>
+    </w:p>
+    <w:p>
+      <w:r>
+        <w:t xml:space="preserve">Select </w:t>
+      </w:r>
+      <w:r>
+        <w:rPr>
+          <w:u w:val="single"/>
+        </w:rPr>
+        <w:t>Register</w:t>
+      </w:r>
+      <w:r>
+        <w:t>:</w:t>
+      </w:r>
+    </w:p>
+    <w:p>
+      <w:r>
+        <w:rPr>
+          <w:noProof/>
+        </w:rPr>
+        <mc:AlternateContent>
+          <mc:Choice Requires="wps">
+            <w:drawing>
+              <wp:anchor distT="0" distB="0" distL="114300" distR="114300" simplePos="0" relativeHeight="251659264" behindDoc="0" locked="0" layoutInCell="1" allowOverlap="1">
+                <wp:simplePos x="0" y="0"/>
+                <wp:positionH relativeFrom="column">
+                  <wp:posOffset>3546420</wp:posOffset>
+                </wp:positionH>
+                <wp:positionV relativeFrom="paragraph">
+                  <wp:posOffset>627300</wp:posOffset>
+                </wp:positionV>
+                <wp:extent cx="653467" cy="347154"/>
+                <wp:effectExtent l="19050" t="19050" r="13335" b="15240"/>
+                <wp:wrapNone/>
+                <wp:docPr id="7" name="Oval 7"/>
+                <wp:cNvGraphicFramePr/>
+                <a:graphic xmlns:a="http://schemas.openxmlformats.org/drawingml/2006/main">
+                  <a:graphicData uri="http://schemas.microsoft.com/office/word/2010/wordprocessingShape">
+                    <wps:wsp>
+                      <wps:cNvSpPr/>
+                      <wps:spPr>
+                        <a:xfrm>
+                          <a:off x="0" y="0"/>
+                          <a:ext cx="653467" cy="347154"/>
+                        </a:xfrm>
+                        <a:prstGeom prst="ellipse">
+                          <a:avLst/>
+                        </a:prstGeom>
+                        <a:noFill/>
+                        <a:ln w="28575"/>
+                      </wps:spPr>
+                      <wps:style>
+                        <a:lnRef idx="2">
+                          <a:schemeClr val="accent1">
+                            <a:shade val="50000"/>
+                          </a:schemeClr>
+                        </a:lnRef>
+                        <a:fillRef idx="1">
+                          <a:schemeClr val="accent1"/>
+                        </a:fillRef>
+                        <a:effectRef idx="0">
+                          <a:schemeClr val="accent1"/>
+                        </a:effectRef>
+                        <a:fontRef idx="minor">
+                          <a:schemeClr val="lt1"/>
+                        </a:fontRef>
+                      </wps:style>
+                      <wps:bodyPr rot="0" spcFirstLastPara="0" vertOverflow="overflow" horzOverflow="overflow" vert="horz" wrap="square" lIns="91440" tIns="45720" rIns="91440" bIns="45720" numCol="1" spcCol="0" rtlCol="0" fromWordArt="0" anchor="ctr" anchorCtr="0" forceAA="0" compatLnSpc="1">
+                        <a:prstTxWarp prst="textNoShape">
+                          <a:avLst/>
+                        </a:prstTxWarp>
+                        <a:noAutofit/>
+                      </wps:bodyPr>
+                    </wps:wsp>
+                  </a:graphicData>
+                </a:graphic>
+              </wp:anchor>
+            </w:drawing>
+          </mc:Choice>
+          <mc:Fallback>
+            <w:pict>
+              <v:oval w14:anchorId="79891035" id="Oval 7" o:spid="_x0000_s1026" style="position:absolute;margin-left:279.25pt;margin-top:49.4pt;width:51.45pt;height:27.35pt;z-index:251659264;visibility:visible;mso-wrap-style:square;mso-wrap-distance-left:9pt;mso-wrap-distance-top:0;mso-wrap-distance-right:9pt;mso-wrap-distance-bottom:0;mso-position-horizontal:absolute;mso-position-horizontal-relative:text;mso-position-vertical:absolute;mso-position-vertical-relative:text;v-text-anchor:middle" o:gfxdata="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" filled="f" strokecolor="#1f4d78 [1604]" strokeweight="2.25pt">
+                <v:stroke joinstyle="miter"/>
+              </v:oval>
+            </w:pict>
+          </mc:Fallback>
+        </mc:AlternateContent>
+      </w:r>
       <w:r>
         <w:rPr>
           <w:noProof/>
         </w:rPr>
         <w:drawing>
-          <wp:inline distT="0" distB="0" distL="0" distR="0" wp14:anchorId="1C4AE878" wp14:editId="52FA1B23">
-            <wp:extent cx="5943600" cy="3802380"/>
-            <wp:effectExtent l="0" t="0" r="0" b="7620"/>
+          <wp:inline distT="0" distB="0" distL="0" distR="0" wp14:anchorId="79352AA9" wp14:editId="0F24D6EE">
+            <wp:extent cx="4673600" cy="3851725"/>
+            <wp:effectExtent l="0" t="0" r="0" b="0"/>
             <wp:docPr id="1" name="Picture 1"/>
-            <wp:cNvGraphicFramePr>
-              <a:graphicFrameLocks xmlns:a="http://schemas.openxmlformats.org/drawingml/2006/main" noChangeAspect="1"/>
-            </wp:cNvGraphicFramePr>
-            <a:graphic xmlns:a="http://schemas.openxmlformats.org/drawingml/2006/main">
-              <a:graphicData uri="http://schemas.openxmlformats.org/drawingml/2006/picture">
-                <pic:pic xmlns:pic="http://schemas.openxmlformats.org/drawingml/2006/picture">
-                  <pic:nvPicPr>
-                    <pic:cNvPr id="1" name=""/>
-                    <pic:cNvPicPr/>
-                  </pic:nvPicPr>
-                  <pic:blipFill>
-                    <a:blip r:embed="rId4"/>
-                    <a:stretch>
-                      <a:fillRect/>
-                    </a:stretch>
-                  </pic:blipFill>
-                  <pic:spPr>
-                    <a:xfrm>
-                      <a:off x="0" y="0"/>
-                      <a:ext cx="5943600" cy="3802380"/>
-                    </a:xfrm>
-                    <a:prstGeom prst="rect">
-                      <a:avLst/>
-                    </a:prstGeom>
-                  </pic:spPr>
-                </pic:pic>
-              </a:graphicData>
-            </a:graphic>
-          </wp:inline>
-        </w:drawing>
-      </w:r>
-    </w:p>
-    <w:p>
-      <w:r>
-        <w:t>After this, press the Start/Stop button:</w:t>
-      </w:r>
-    </w:p>
-    <w:p>
-      <w:r>
-        <w:rPr>
-          <w:noProof/>
-        </w:rPr>
-        <w:lastRenderedPageBreak/>
-        <w:drawing>
-          <wp:inline distT="0" distB="0" distL="0" distR="0" wp14:anchorId="644315CC" wp14:editId="65C4E040">
-            <wp:extent cx="5943600" cy="3802380"/>
-            <wp:effectExtent l="0" t="0" r="0" b="7620"/>
-            <wp:docPr id="2" name="Picture 2"/>
             <wp:cNvGraphicFramePr>
               <a:graphicFrameLocks xmlns:a="http://schemas.openxmlformats.org/drawingml/2006/main" noChangeAspect="1"/>
             </wp:cNvGraphicFramePr>
@@ -118,7 +132,7 @@
                   <pic:spPr>
                     <a:xfrm>
                       <a:off x="0" y="0"/>
-                      <a:ext cx="5943600" cy="3802380"/>
+                      <a:ext cx="4684586" cy="3860779"/>
                     </a:xfrm>
                     <a:prstGeom prst="rect">
                       <a:avLst/>
@@ -132,9 +146,657 @@
       </w:r>
     </w:p>
     <w:p>
+      <w:r>
+        <w:t>Now it’s a matter of selecting Start/Stop every time you start or stop to work:</w:t>
+      </w:r>
+    </w:p>
+    <w:p>
+      <w:r>
+        <w:rPr>
+          <w:noProof/>
+        </w:rPr>
+        <mc:AlternateContent>
+          <mc:Choice Requires="wps">
+            <w:drawing>
+              <wp:anchor distT="0" distB="0" distL="114300" distR="114300" simplePos="0" relativeHeight="251660288" behindDoc="0" locked="0" layoutInCell="1" allowOverlap="1">
+                <wp:simplePos x="0" y="0"/>
+                <wp:positionH relativeFrom="column">
+                  <wp:posOffset>347154</wp:posOffset>
+                </wp:positionH>
+                <wp:positionV relativeFrom="paragraph">
+                  <wp:posOffset>683503</wp:posOffset>
+                </wp:positionV>
+                <wp:extent cx="660274" cy="707922"/>
+                <wp:effectExtent l="19050" t="19050" r="26035" b="16510"/>
+                <wp:wrapNone/>
+                <wp:docPr id="8" name="Oval 8"/>
+                <wp:cNvGraphicFramePr/>
+                <a:graphic xmlns:a="http://schemas.openxmlformats.org/drawingml/2006/main">
+                  <a:graphicData uri="http://schemas.microsoft.com/office/word/2010/wordprocessingShape">
+                    <wps:wsp>
+                      <wps:cNvSpPr/>
+                      <wps:spPr>
+                        <a:xfrm>
+                          <a:off x="0" y="0"/>
+                          <a:ext cx="660274" cy="707922"/>
+                        </a:xfrm>
+                        <a:prstGeom prst="ellipse">
+                          <a:avLst/>
+                        </a:prstGeom>
+                        <a:noFill/>
+                        <a:ln w="28575"/>
+                      </wps:spPr>
+                      <wps:style>
+                        <a:lnRef idx="2">
+                          <a:schemeClr val="accent1">
+                            <a:shade val="50000"/>
+                          </a:schemeClr>
+                        </a:lnRef>
+                        <a:fillRef idx="1">
+                          <a:schemeClr val="accent1"/>
+                        </a:fillRef>
+                        <a:effectRef idx="0">
+                          <a:schemeClr val="accent1"/>
+                        </a:effectRef>
+                        <a:fontRef idx="minor">
+                          <a:schemeClr val="lt1"/>
+                        </a:fontRef>
+                      </wps:style>
+                      <wps:bodyPr rot="0" spcFirstLastPara="0" vertOverflow="overflow" horzOverflow="overflow" vert="horz" wrap="square" lIns="91440" tIns="45720" rIns="91440" bIns="45720" numCol="1" spcCol="0" rtlCol="0" fromWordArt="0" anchor="ctr" anchorCtr="0" forceAA="0" compatLnSpc="1">
+                        <a:prstTxWarp prst="textNoShape">
+                          <a:avLst/>
+                        </a:prstTxWarp>
+                        <a:noAutofit/>
+                      </wps:bodyPr>
+                    </wps:wsp>
+                  </a:graphicData>
+                </a:graphic>
+              </wp:anchor>
+            </w:drawing>
+          </mc:Choice>
+          <mc:Fallback>
+            <w:pict>
+              <v:oval w14:anchorId="52DCE4C3" id="Oval 8" o:spid="_x0000_s1026" style="position:absolute;margin-left:27.35pt;margin-top:53.8pt;width:52pt;height:55.75pt;z-index:251660288;visibility:visible;mso-wrap-style:square;mso-wrap-distance-left:9pt;mso-wrap-distance-top:0;mso-wrap-distance-right:9pt;mso-wrap-distance-bottom:0;mso-position-horizontal:absolute;mso-position-horizontal-relative:text;mso-position-vertical:absolute;mso-position-vertical-relative:text;v-text-anchor:middle" o:gfxdata="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" filled="f" strokecolor="#1f4d78 [1604]" strokeweight="2.25pt">
+                <v:stroke joinstyle="miter"/>
+              </v:oval>
+            </w:pict>
+          </mc:Fallback>
+        </mc:AlternateContent>
+      </w:r>
+      <w:r>
+        <w:rPr>
+          <w:noProof/>
+        </w:rPr>
+        <w:drawing>
+          <wp:inline distT="0" distB="0" distL="0" distR="0" wp14:anchorId="46486CCF" wp14:editId="563ECEF2">
+            <wp:extent cx="4673600" cy="2517053"/>
+            <wp:effectExtent l="0" t="0" r="0" b="0"/>
+            <wp:docPr id="2" name="Picture 2"/>
+            <wp:cNvGraphicFramePr>
+              <a:graphicFrameLocks xmlns:a="http://schemas.openxmlformats.org/drawingml/2006/main" noChangeAspect="1"/>
+            </wp:cNvGraphicFramePr>
+            <a:graphic xmlns:a="http://schemas.openxmlformats.org/drawingml/2006/main">
+              <a:graphicData uri="http://schemas.openxmlformats.org/drawingml/2006/picture">
+                <pic:pic xmlns:pic="http://schemas.openxmlformats.org/drawingml/2006/picture">
+                  <pic:nvPicPr>
+                    <pic:cNvPr id="1" name=""/>
+                    <pic:cNvPicPr/>
+                  </pic:nvPicPr>
+                  <pic:blipFill>
+                    <a:blip r:embed="rId6"/>
+                    <a:stretch>
+                      <a:fillRect/>
+                    </a:stretch>
+                  </pic:blipFill>
+                  <pic:spPr>
+                    <a:xfrm>
+                      <a:off x="0" y="0"/>
+                      <a:ext cx="4676077" cy="2518387"/>
+                    </a:xfrm>
+                    <a:prstGeom prst="rect">
+                      <a:avLst/>
+                    </a:prstGeom>
+                  </pic:spPr>
+                </pic:pic>
+              </a:graphicData>
+            </a:graphic>
+          </wp:inline>
+        </w:drawing>
+      </w:r>
+    </w:p>
+    <w:p>
+      <w:r>
+        <w:rPr>
+          <w:noProof/>
+        </w:rPr>
+        <w:lastRenderedPageBreak/>
+        <mc:AlternateContent>
+          <mc:Choice Requires="wps">
+            <w:drawing>
+              <wp:anchor distT="0" distB="0" distL="114300" distR="114300" simplePos="0" relativeHeight="251661312" behindDoc="0" locked="0" layoutInCell="1" allowOverlap="1">
+                <wp:simplePos x="0" y="0"/>
+                <wp:positionH relativeFrom="column">
+                  <wp:posOffset>823641</wp:posOffset>
+                </wp:positionH>
+                <wp:positionV relativeFrom="paragraph">
+                  <wp:posOffset>2042084</wp:posOffset>
+                </wp:positionV>
+                <wp:extent cx="387996" cy="272278"/>
+                <wp:effectExtent l="19050" t="19050" r="12065" b="13970"/>
+                <wp:wrapNone/>
+                <wp:docPr id="9" name="Oval 9"/>
+                <wp:cNvGraphicFramePr/>
+                <a:graphic xmlns:a="http://schemas.openxmlformats.org/drawingml/2006/main">
+                  <a:graphicData uri="http://schemas.microsoft.com/office/word/2010/wordprocessingShape">
+                    <wps:wsp>
+                      <wps:cNvSpPr/>
+                      <wps:spPr>
+                        <a:xfrm>
+                          <a:off x="0" y="0"/>
+                          <a:ext cx="387996" cy="272278"/>
+                        </a:xfrm>
+                        <a:prstGeom prst="ellipse">
+                          <a:avLst/>
+                        </a:prstGeom>
+                        <a:noFill/>
+                        <a:ln w="28575"/>
+                      </wps:spPr>
+                      <wps:style>
+                        <a:lnRef idx="2">
+                          <a:schemeClr val="accent1">
+                            <a:shade val="50000"/>
+                          </a:schemeClr>
+                        </a:lnRef>
+                        <a:fillRef idx="1">
+                          <a:schemeClr val="accent1"/>
+                        </a:fillRef>
+                        <a:effectRef idx="0">
+                          <a:schemeClr val="accent1"/>
+                        </a:effectRef>
+                        <a:fontRef idx="minor">
+                          <a:schemeClr val="lt1"/>
+                        </a:fontRef>
+                      </wps:style>
+                      <wps:bodyPr rot="0" spcFirstLastPara="0" vertOverflow="overflow" horzOverflow="overflow" vert="horz" wrap="square" lIns="91440" tIns="45720" rIns="91440" bIns="45720" numCol="1" spcCol="0" rtlCol="0" fromWordArt="0" anchor="ctr" anchorCtr="0" forceAA="0" compatLnSpc="1">
+                        <a:prstTxWarp prst="textNoShape">
+                          <a:avLst/>
+                        </a:prstTxWarp>
+                        <a:noAutofit/>
+                      </wps:bodyPr>
+                    </wps:wsp>
+                  </a:graphicData>
+                </a:graphic>
+              </wp:anchor>
+            </w:drawing>
+          </mc:Choice>
+          <mc:Fallback>
+            <w:pict>
+              <v:oval w14:anchorId="0B70E55D" id="Oval 9" o:spid="_x0000_s1026" style="position:absolute;margin-left:64.85pt;margin-top:160.8pt;width:30.55pt;height:21.45pt;z-index:251661312;visibility:visible;mso-wrap-style:square;mso-wrap-distance-left:9pt;mso-wrap-distance-top:0;mso-wrap-distance-right:9pt;mso-wrap-distance-bottom:0;mso-position-horizontal:absolute;mso-position-horizontal-relative:text;mso-position-vertical:absolute;mso-position-vertical-relative:text;v-text-anchor:middle" o:gfxdata="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" filled="f" strokecolor="#1f4d78 [1604]" strokeweight="2.25pt">
+                <v:stroke joinstyle="miter"/>
+              </v:oval>
+            </w:pict>
+          </mc:Fallback>
+        </mc:AlternateContent>
+      </w:r>
+      <w:r>
+        <w:rPr>
+          <w:noProof/>
+        </w:rPr>
+        <w:drawing>
+          <wp:inline distT="0" distB="0" distL="0" distR="0" wp14:anchorId="3CD155CD" wp14:editId="7759FE08">
+            <wp:extent cx="4819964" cy="2595880"/>
+            <wp:effectExtent l="0" t="0" r="0" b="0"/>
+            <wp:docPr id="3" name="Picture 3"/>
+            <wp:cNvGraphicFramePr>
+              <a:graphicFrameLocks xmlns:a="http://schemas.openxmlformats.org/drawingml/2006/main" noChangeAspect="1"/>
+            </wp:cNvGraphicFramePr>
+            <a:graphic xmlns:a="http://schemas.openxmlformats.org/drawingml/2006/main">
+              <a:graphicData uri="http://schemas.openxmlformats.org/drawingml/2006/picture">
+                <pic:pic xmlns:pic="http://schemas.openxmlformats.org/drawingml/2006/picture">
+                  <pic:nvPicPr>
+                    <pic:cNvPr id="1" name=""/>
+                    <pic:cNvPicPr/>
+                  </pic:nvPicPr>
+                  <pic:blipFill>
+                    <a:blip r:embed="rId7"/>
+                    <a:stretch>
+                      <a:fillRect/>
+                    </a:stretch>
+                  </pic:blipFill>
+                  <pic:spPr>
+                    <a:xfrm>
+                      <a:off x="0" y="0"/>
+                      <a:ext cx="4832244" cy="2602494"/>
+                    </a:xfrm>
+                    <a:prstGeom prst="rect">
+                      <a:avLst/>
+                    </a:prstGeom>
+                  </pic:spPr>
+                </pic:pic>
+              </a:graphicData>
+            </a:graphic>
+          </wp:inline>
+        </w:drawing>
+      </w:r>
+    </w:p>
+    <w:p>
+      <w:r>
+        <w:t>Select the Track and write the description. The start time will show current date/time.</w:t>
+      </w:r>
+    </w:p>
+    <w:p>
+      <w:r>
+        <w:t>Press Start.</w:t>
+      </w:r>
+    </w:p>
+    <w:p>
+      <w:r>
+        <w:t>That’s it. Work!</w:t>
+      </w:r>
+    </w:p>
+    <w:p>
+      <w:r>
+        <w:t xml:space="preserve">When you finish, select </w:t>
+      </w:r>
+      <w:r>
+        <w:rPr>
+          <w:u w:val="single"/>
+        </w:rPr>
+        <w:t>Start/Stop</w:t>
+      </w:r>
+      <w:r>
+        <w:t xml:space="preserve"> again:</w:t>
+      </w:r>
+    </w:p>
+    <w:p>
+      <w:r>
+        <w:rPr>
+          <w:noProof/>
+        </w:rPr>
+        <mc:AlternateContent>
+          <mc:Choice Requires="wps">
+            <w:drawing>
+              <wp:anchor distT="0" distB="0" distL="114300" distR="114300" simplePos="0" relativeHeight="251662336" behindDoc="0" locked="0" layoutInCell="1" allowOverlap="1">
+                <wp:simplePos x="0" y="0"/>
+                <wp:positionH relativeFrom="column">
+                  <wp:posOffset>816834</wp:posOffset>
+                </wp:positionH>
+                <wp:positionV relativeFrom="paragraph">
+                  <wp:posOffset>3443233</wp:posOffset>
+                </wp:positionV>
+                <wp:extent cx="490100" cy="285892"/>
+                <wp:effectExtent l="19050" t="19050" r="24765" b="19050"/>
+                <wp:wrapNone/>
+                <wp:docPr id="10" name="Oval 10"/>
+                <wp:cNvGraphicFramePr/>
+                <a:graphic xmlns:a="http://schemas.openxmlformats.org/drawingml/2006/main">
+                  <a:graphicData uri="http://schemas.microsoft.com/office/word/2010/wordprocessingShape">
+                    <wps:wsp>
+                      <wps:cNvSpPr/>
+                      <wps:spPr>
+                        <a:xfrm>
+                          <a:off x="0" y="0"/>
+                          <a:ext cx="490100" cy="285892"/>
+                        </a:xfrm>
+                        <a:prstGeom prst="ellipse">
+                          <a:avLst/>
+                        </a:prstGeom>
+                        <a:noFill/>
+                        <a:ln w="28575"/>
+                      </wps:spPr>
+                      <wps:style>
+                        <a:lnRef idx="2">
+                          <a:schemeClr val="accent1">
+                            <a:shade val="50000"/>
+                          </a:schemeClr>
+                        </a:lnRef>
+                        <a:fillRef idx="1">
+                          <a:schemeClr val="accent1"/>
+                        </a:fillRef>
+                        <a:effectRef idx="0">
+                          <a:schemeClr val="accent1"/>
+                        </a:effectRef>
+                        <a:fontRef idx="minor">
+                          <a:schemeClr val="lt1"/>
+                        </a:fontRef>
+                      </wps:style>
+                      <wps:bodyPr rot="0" spcFirstLastPara="0" vertOverflow="overflow" horzOverflow="overflow" vert="horz" wrap="square" lIns="91440" tIns="45720" rIns="91440" bIns="45720" numCol="1" spcCol="0" rtlCol="0" fromWordArt="0" anchor="ctr" anchorCtr="0" forceAA="0" compatLnSpc="1">
+                        <a:prstTxWarp prst="textNoShape">
+                          <a:avLst/>
+                        </a:prstTxWarp>
+                        <a:noAutofit/>
+                      </wps:bodyPr>
+                    </wps:wsp>
+                  </a:graphicData>
+                </a:graphic>
+              </wp:anchor>
+            </w:drawing>
+          </mc:Choice>
+          <mc:Fallback>
+            <w:pict>
+              <v:oval w14:anchorId="7C0117BC" id="Oval 10" o:spid="_x0000_s1026" style="position:absolute;margin-left:64.3pt;margin-top:271.1pt;width:38.6pt;height:22.5pt;z-index:251662336;visibility:visible;mso-wrap-style:square;mso-wrap-distance-left:9pt;mso-wrap-distance-top:0;mso-wrap-distance-right:9pt;mso-wrap-distance-bottom:0;mso-position-horizontal:absolute;mso-position-horizontal-relative:text;mso-position-vertical:absolute;mso-position-vertical-relative:text;v-text-anchor:middle" o:gfxdata="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" filled="f" strokecolor="#1f4d78 [1604]" strokeweight="2.25pt">
+                <v:stroke joinstyle="miter"/>
+              </v:oval>
+            </w:pict>
+          </mc:Fallback>
+        </mc:AlternateContent>
+      </w:r>
+      <w:r>
+        <w:rPr>
+          <w:noProof/>
+        </w:rPr>
+        <w:drawing>
+          <wp:inline distT="0" distB="0" distL="0" distR="0" wp14:anchorId="5E79C5D6" wp14:editId="0C0C4766">
+            <wp:extent cx="4928747" cy="3784499"/>
+            <wp:effectExtent l="0" t="0" r="5715" b="6985"/>
+            <wp:docPr id="4" name="Picture 4"/>
+            <wp:cNvGraphicFramePr>
+              <a:graphicFrameLocks xmlns:a="http://schemas.openxmlformats.org/drawingml/2006/main" noChangeAspect="1"/>
+            </wp:cNvGraphicFramePr>
+            <a:graphic xmlns:a="http://schemas.openxmlformats.org/drawingml/2006/main">
+              <a:graphicData uri="http://schemas.openxmlformats.org/drawingml/2006/picture">
+                <pic:pic xmlns:pic="http://schemas.openxmlformats.org/drawingml/2006/picture">
+                  <pic:nvPicPr>
+                    <pic:cNvPr id="1" name=""/>
+                    <pic:cNvPicPr/>
+                  </pic:nvPicPr>
+                  <pic:blipFill>
+                    <a:blip r:embed="rId8"/>
+                    <a:stretch>
+                      <a:fillRect/>
+                    </a:stretch>
+                  </pic:blipFill>
+                  <pic:spPr>
+                    <a:xfrm>
+                      <a:off x="0" y="0"/>
+                      <a:ext cx="4945960" cy="3797716"/>
+                    </a:xfrm>
+                    <a:prstGeom prst="rect">
+                      <a:avLst/>
+                    </a:prstGeom>
+                  </pic:spPr>
+                </pic:pic>
+              </a:graphicData>
+            </a:graphic>
+          </wp:inline>
+        </w:drawing>
+      </w:r>
+    </w:p>
+    <w:p>
+      <w:r>
+        <w:t>The fields will be filled with the information you gave (you can modify it). Press Finish.</w:t>
+      </w:r>
+    </w:p>
+    <w:p>
+      <w:r>
+        <w:t>You’re done!</w:t>
+      </w:r>
+    </w:p>
+    <w:p>
+      <w:r>
+        <w:lastRenderedPageBreak/>
+        <w:t xml:space="preserve">You can review (and edit) your time tracked by selecting </w:t>
+      </w:r>
+      <w:r>
+        <w:rPr>
+          <w:u w:val="single"/>
+        </w:rPr>
+        <w:t>My Tasks</w:t>
+      </w:r>
+      <w:r>
+        <w:t>:</w:t>
+      </w:r>
+    </w:p>
+    <w:p>
+      <w:r>
+        <w:rPr>
+          <w:noProof/>
+        </w:rPr>
+        <mc:AlternateContent>
+          <mc:Choice Requires="wps">
+            <w:drawing>
+              <wp:anchor distT="0" distB="0" distL="114300" distR="114300" simplePos="0" relativeHeight="251663360" behindDoc="0" locked="0" layoutInCell="1" allowOverlap="1">
+                <wp:simplePos x="0" y="0"/>
+                <wp:positionH relativeFrom="column">
+                  <wp:posOffset>714730</wp:posOffset>
+                </wp:positionH>
+                <wp:positionV relativeFrom="paragraph">
+                  <wp:posOffset>544698</wp:posOffset>
+                </wp:positionV>
+                <wp:extent cx="496907" cy="251857"/>
+                <wp:effectExtent l="19050" t="19050" r="17780" b="15240"/>
+                <wp:wrapNone/>
+                <wp:docPr id="11" name="Oval 11"/>
+                <wp:cNvGraphicFramePr/>
+                <a:graphic xmlns:a="http://schemas.openxmlformats.org/drawingml/2006/main">
+                  <a:graphicData uri="http://schemas.microsoft.com/office/word/2010/wordprocessingShape">
+                    <wps:wsp>
+                      <wps:cNvSpPr/>
+                      <wps:spPr>
+                        <a:xfrm>
+                          <a:off x="0" y="0"/>
+                          <a:ext cx="496907" cy="251857"/>
+                        </a:xfrm>
+                        <a:prstGeom prst="ellipse">
+                          <a:avLst/>
+                        </a:prstGeom>
+                        <a:noFill/>
+                        <a:ln w="28575"/>
+                      </wps:spPr>
+                      <wps:style>
+                        <a:lnRef idx="2">
+                          <a:schemeClr val="accent1">
+                            <a:shade val="50000"/>
+                          </a:schemeClr>
+                        </a:lnRef>
+                        <a:fillRef idx="1">
+                          <a:schemeClr val="accent1"/>
+                        </a:fillRef>
+                        <a:effectRef idx="0">
+                          <a:schemeClr val="accent1"/>
+                        </a:effectRef>
+                        <a:fontRef idx="minor">
+                          <a:schemeClr val="lt1"/>
+                        </a:fontRef>
+                      </wps:style>
+                      <wps:bodyPr rot="0" spcFirstLastPara="0" vertOverflow="overflow" horzOverflow="overflow" vert="horz" wrap="square" lIns="91440" tIns="45720" rIns="91440" bIns="45720" numCol="1" spcCol="0" rtlCol="0" fromWordArt="0" anchor="ctr" anchorCtr="0" forceAA="0" compatLnSpc="1">
+                        <a:prstTxWarp prst="textNoShape">
+                          <a:avLst/>
+                        </a:prstTxWarp>
+                        <a:noAutofit/>
+                      </wps:bodyPr>
+                    </wps:wsp>
+                  </a:graphicData>
+                </a:graphic>
+              </wp:anchor>
+            </w:drawing>
+          </mc:Choice>
+          <mc:Fallback>
+            <w:pict>
+              <v:oval w14:anchorId="7AB76A7E" id="Oval 11" o:spid="_x0000_s1026" style="position:absolute;margin-left:56.3pt;margin-top:42.9pt;width:39.15pt;height:19.85pt;z-index:251663360;visibility:visible;mso-wrap-style:square;mso-wrap-distance-left:9pt;mso-wrap-distance-top:0;mso-wrap-distance-right:9pt;mso-wrap-distance-bottom:0;mso-position-horizontal:absolute;mso-position-horizontal-relative:text;mso-position-vertical:absolute;mso-position-vertical-relative:text;v-text-anchor:middle" o:gfxdata="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" filled="f" strokecolor="#1f4d78 [1604]" strokeweight="2.25pt">
+                <v:stroke joinstyle="miter"/>
+              </v:oval>
+            </w:pict>
+          </mc:Fallback>
+        </mc:AlternateContent>
+      </w:r>
+      <w:r>
+        <w:rPr>
+          <w:noProof/>
+        </w:rPr>
+        <w:drawing>
+          <wp:inline distT="0" distB="0" distL="0" distR="0" wp14:anchorId="02C0FB2D" wp14:editId="1866B82B">
+            <wp:extent cx="4755211" cy="3651250"/>
+            <wp:effectExtent l="0" t="0" r="7620" b="6350"/>
+            <wp:docPr id="5" name="Picture 5"/>
+            <wp:cNvGraphicFramePr>
+              <a:graphicFrameLocks xmlns:a="http://schemas.openxmlformats.org/drawingml/2006/main" noChangeAspect="1"/>
+            </wp:cNvGraphicFramePr>
+            <a:graphic xmlns:a="http://schemas.openxmlformats.org/drawingml/2006/main">
+              <a:graphicData uri="http://schemas.openxmlformats.org/drawingml/2006/picture">
+                <pic:pic xmlns:pic="http://schemas.openxmlformats.org/drawingml/2006/picture">
+                  <pic:nvPicPr>
+                    <pic:cNvPr id="1" name=""/>
+                    <pic:cNvPicPr/>
+                  </pic:nvPicPr>
+                  <pic:blipFill>
+                    <a:blip r:embed="rId9"/>
+                    <a:stretch>
+                      <a:fillRect/>
+                    </a:stretch>
+                  </pic:blipFill>
+                  <pic:spPr>
+                    <a:xfrm>
+                      <a:off x="0" y="0"/>
+                      <a:ext cx="4756476" cy="3652221"/>
+                    </a:xfrm>
+                    <a:prstGeom prst="rect">
+                      <a:avLst/>
+                    </a:prstGeom>
+                  </pic:spPr>
+                </pic:pic>
+              </a:graphicData>
+            </a:graphic>
+          </wp:inline>
+        </w:drawing>
+      </w:r>
+    </w:p>
+    <w:p>
+      <w:r>
+        <w:t xml:space="preserve">You can also know who’s “Active” by selecting </w:t>
+      </w:r>
+      <w:r>
+        <w:rPr>
+          <w:u w:val="single"/>
+        </w:rPr>
+        <w:t>Active Users</w:t>
+      </w:r>
+      <w:r>
+        <w:t>:</w:t>
+      </w:r>
+    </w:p>
+    <w:p>
+      <w:r>
+        <w:rPr>
+          <w:noProof/>
+        </w:rPr>
+        <mc:AlternateContent>
+          <mc:Choice Requires="wps">
+            <w:drawing>
+              <wp:anchor distT="0" distB="0" distL="114300" distR="114300" simplePos="0" relativeHeight="251664384" behindDoc="0" locked="0" layoutInCell="1" allowOverlap="1">
+                <wp:simplePos x="0" y="0"/>
+                <wp:positionH relativeFrom="column">
+                  <wp:posOffset>1579212</wp:posOffset>
+                </wp:positionH>
+                <wp:positionV relativeFrom="paragraph">
+                  <wp:posOffset>541085</wp:posOffset>
+                </wp:positionV>
+                <wp:extent cx="551363" cy="279084"/>
+                <wp:effectExtent l="19050" t="19050" r="20320" b="26035"/>
+                <wp:wrapNone/>
+                <wp:docPr id="12" name="Oval 12"/>
+                <wp:cNvGraphicFramePr/>
+                <a:graphic xmlns:a="http://schemas.openxmlformats.org/drawingml/2006/main">
+                  <a:graphicData uri="http://schemas.microsoft.com/office/word/2010/wordprocessingShape">
+                    <wps:wsp>
+                      <wps:cNvSpPr/>
+                      <wps:spPr>
+                        <a:xfrm>
+                          <a:off x="0" y="0"/>
+                          <a:ext cx="551363" cy="279084"/>
+                        </a:xfrm>
+                        <a:prstGeom prst="ellipse">
+                          <a:avLst/>
+                        </a:prstGeom>
+                        <a:noFill/>
+                        <a:ln w="28575"/>
+                      </wps:spPr>
+                      <wps:style>
+                        <a:lnRef idx="2">
+                          <a:schemeClr val="accent1">
+                            <a:shade val="50000"/>
+                          </a:schemeClr>
+                        </a:lnRef>
+                        <a:fillRef idx="1">
+                          <a:schemeClr val="accent1"/>
+                        </a:fillRef>
+                        <a:effectRef idx="0">
+                          <a:schemeClr val="accent1"/>
+                        </a:effectRef>
+                        <a:fontRef idx="minor">
+                          <a:schemeClr val="lt1"/>
+                        </a:fontRef>
+                      </wps:style>
+                      <wps:bodyPr rot="0" spcFirstLastPara="0" vertOverflow="overflow" horzOverflow="overflow" vert="horz" wrap="square" lIns="91440" tIns="45720" rIns="91440" bIns="45720" numCol="1" spcCol="0" rtlCol="0" fromWordArt="0" anchor="ctr" anchorCtr="0" forceAA="0" compatLnSpc="1">
+                        <a:prstTxWarp prst="textNoShape">
+                          <a:avLst/>
+                        </a:prstTxWarp>
+                        <a:noAutofit/>
+                      </wps:bodyPr>
+                    </wps:wsp>
+                  </a:graphicData>
+                </a:graphic>
+              </wp:anchor>
+            </w:drawing>
+          </mc:Choice>
+          <mc:Fallback>
+            <w:pict>
+              <v:oval w14:anchorId="24C5D752" id="Oval 12" o:spid="_x0000_s1026" style="position:absolute;margin-left:124.35pt;margin-top:42.6pt;width:43.4pt;height:22pt;z-index:251664384;visibility:visible;mso-wrap-style:square;mso-wrap-distance-left:9pt;mso-wrap-distance-top:0;mso-wrap-distance-right:9pt;mso-wrap-distance-bottom:0;mso-position-horizontal:absolute;mso-position-horizontal-relative:text;mso-position-vertical:absolute;mso-position-vertical-relative:text;v-text-anchor:middle" o:gfxdata="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" filled="f" strokecolor="#1f4d78 [1604]" strokeweight="2.25pt">
+                <v:stroke joinstyle="miter"/>
+              </v:oval>
+            </w:pict>
+          </mc:Fallback>
+        </mc:AlternateContent>
+      </w:r>
+      <w:r>
+        <w:rPr>
+          <w:noProof/>
+        </w:rPr>
+        <w:drawing>
+          <wp:inline distT="0" distB="0" distL="0" distR="0" wp14:anchorId="7D5CC6F7" wp14:editId="13A81C4E">
+            <wp:extent cx="4819650" cy="2867074"/>
+            <wp:effectExtent l="0" t="0" r="0" b="9525"/>
+            <wp:docPr id="6" name="Picture 6"/>
+            <wp:cNvGraphicFramePr>
+              <a:graphicFrameLocks xmlns:a="http://schemas.openxmlformats.org/drawingml/2006/main" noChangeAspect="1"/>
+            </wp:cNvGraphicFramePr>
+            <a:graphic xmlns:a="http://schemas.openxmlformats.org/drawingml/2006/main">
+              <a:graphicData uri="http://schemas.openxmlformats.org/drawingml/2006/picture">
+                <pic:pic xmlns:pic="http://schemas.openxmlformats.org/drawingml/2006/picture">
+                  <pic:nvPicPr>
+                    <pic:cNvPr id="1" name=""/>
+                    <pic:cNvPicPr/>
+                  </pic:nvPicPr>
+                  <pic:blipFill>
+                    <a:blip r:embed="rId10"/>
+                    <a:stretch>
+                      <a:fillRect/>
+                    </a:stretch>
+                  </pic:blipFill>
+                  <pic:spPr>
+                    <a:xfrm>
+                      <a:off x="0" y="0"/>
+                      <a:ext cx="4822133" cy="2868551"/>
+                    </a:xfrm>
+                    <a:prstGeom prst="rect">
+                      <a:avLst/>
+                    </a:prstGeom>
+                  </pic:spPr>
+                </pic:pic>
+              </a:graphicData>
+            </a:graphic>
+          </wp:inline>
+        </w:drawing>
+      </w:r>
       <w:bookmarkStart w:id="0" w:name="_GoBack"/>
       <w:bookmarkEnd w:id="0"/>
     </w:p>
+    <w:p>
+      <w:r>
+        <w:t>Next time you can just Log In.</w:t>
+      </w:r>
+    </w:p>
+    <w:p/>
     <w:sectPr>
       <w:pgSz w:w="12240" w:h="15840"/>
       <w:pgMar w:top="1440" w:right="1440" w:bottom="1440" w:left="1440" w:header="720" w:footer="720" w:gutter="0"/>
@@ -566,6 +1228,17 @@
     <w:semiHidden/>
     <w:unhideWhenUsed/>
   </w:style>
+  <w:style w:type="character" w:styleId="Hyperlink">
+    <w:name w:val="Hyperlink"/>
+    <w:basedOn w:val="DefaultParagraphFont"/>
+    <w:uiPriority w:val="99"/>
+    <w:unhideWhenUsed/>
+    <w:rsid w:val="006A2F2B"/>
+    <w:rPr>
+      <w:color w:val="0563C1" w:themeColor="hyperlink"/>
+      <w:u w:val="single"/>
+    </w:rPr>
+  </w:style>
 </w:styles>
 </file>
 

</xml_diff>